<commit_message>
Build added, updated Readme and Documentation
Removed Oculus Avatar and Oculus Platform, were not in use
</commit_message>
<xml_diff>
--- a/Documentation/Documentation.docx
+++ b/Documentation/Documentation.docx
@@ -617,50 +617,24 @@
           <w:t>https://github.com/bethirahul/Performance-Bounceback</w:t>
         </w:r>
       </w:hyperlink>
-    </w:p>
-    <w:p>
-      <w:pPr>
-        <w:rPr>
-          <w:rFonts w:cstheme="minorHAnsi"/>
-          <w:sz w:val="24"/>
-          <w:szCs w:val="24"/>
-        </w:rPr>
-      </w:pPr>
-      <w:r>
-        <w:rPr>
-          <w:rFonts w:cstheme="minorHAnsi"/>
-          <w:sz w:val="24"/>
-          <w:szCs w:val="24"/>
-        </w:rPr>
-        <w:t xml:space="preserve">Game: </w:t>
+      <w:bookmarkStart w:id="0" w:name="_GoBack"/>
+      <w:bookmarkEnd w:id="0"/>
+    </w:p>
+    <w:p>
+      <w:pPr>
+        <w:rPr>
+          <w:sz w:val="24"/>
+          <w:szCs w:val="24"/>
+        </w:rPr>
+      </w:pPr>
+      <w:r>
+        <w:rPr>
+          <w:sz w:val="24"/>
+          <w:szCs w:val="24"/>
+        </w:rPr>
+        <w:t xml:space="preserve">My LinkedIn: </w:t>
       </w:r>
       <w:hyperlink r:id="rId8" w:history="1">
-        <w:r>
-          <w:rPr>
-            <w:rStyle w:val="Hyperlink"/>
-            <w:rFonts w:cstheme="minorHAnsi"/>
-            <w:sz w:val="24"/>
-            <w:szCs w:val="24"/>
-          </w:rPr>
-          <w:t>https://goo.gl/gEjrsr</w:t>
-        </w:r>
-      </w:hyperlink>
-    </w:p>
-    <w:p>
-      <w:pPr>
-        <w:rPr>
-          <w:sz w:val="24"/>
-          <w:szCs w:val="24"/>
-        </w:rPr>
-      </w:pPr>
-      <w:r>
-        <w:rPr>
-          <w:sz w:val="24"/>
-          <w:szCs w:val="24"/>
-        </w:rPr>
-        <w:t xml:space="preserve">My LinkedIn: </w:t>
-      </w:r>
-      <w:hyperlink r:id="rId9" w:history="1">
         <w:r>
           <w:rPr>
             <w:rStyle w:val="Hyperlink"/>
@@ -670,8 +644,6 @@
           <w:t>https://www.linkedin.com/in/rahulbethi/</w:t>
         </w:r>
       </w:hyperlink>
-      <w:bookmarkStart w:id="0" w:name="_GoBack"/>
-      <w:bookmarkEnd w:id="0"/>
     </w:p>
     <w:sectPr>
       <w:pgSz w:w="12240" w:h="15840"/>

</xml_diff>